<commit_message>
word doc properties updated
</commit_message>
<xml_diff>
--- a/resume/Jeffrey_Alan_Houston_Resume.docx
+++ b/resume/Jeffrey_Alan_Houston_Resume.docx
@@ -51,6 +51,7 @@
           <w:sz w:val="20"/>
         </w:rPr>
       </w:pPr>
+      <w:proofErr w:type="gramStart"/>
       <w:r>
         <w:rPr>
           <w:sz w:val="20"/>
@@ -69,6 +70,7 @@
         </w:rPr>
         <w:t>◦</w:t>
       </w:r>
+      <w:proofErr w:type="gramEnd"/>
       <w:r>
         <w:rPr>
           <w:sz w:val="20"/>
@@ -112,7 +114,21 @@
         <w:rPr>
           <w:sz w:val="20"/>
         </w:rPr>
-        <w:t>linkedin.com/in/jeffreyalanhouston/</w:t>
+        <w:t>linkedin.com/in/</w:t>
+      </w:r>
+      <w:proofErr w:type="spellStart"/>
+      <w:r>
+        <w:rPr>
+          <w:sz w:val="20"/>
+        </w:rPr>
+        <w:t>jeffreyalanhouston</w:t>
+      </w:r>
+      <w:proofErr w:type="spellEnd"/>
+      <w:r>
+        <w:rPr>
+          <w:sz w:val="20"/>
+        </w:rPr>
+        <w:t>/</w:t>
       </w:r>
     </w:p>
     <w:p>
@@ -312,13 +328,22 @@
         </w:rPr>
         <w:tab/>
       </w:r>
-      <w:r>
-        <w:rPr>
-          <w:sz w:val="20"/>
-          <w:szCs w:val="20"/>
-        </w:rPr>
-        <w:tab/>
-        <w:t xml:space="preserve">  August 2016 </w:t>
+      <w:proofErr w:type="gramStart"/>
+      <w:r>
+        <w:rPr>
+          <w:sz w:val="20"/>
+          <w:szCs w:val="20"/>
+        </w:rPr>
+        <w:tab/>
+        <w:t xml:space="preserve">  August</w:t>
+      </w:r>
+      <w:proofErr w:type="gramEnd"/>
+      <w:r>
+        <w:rPr>
+          <w:sz w:val="20"/>
+          <w:szCs w:val="20"/>
+        </w:rPr>
+        <w:t xml:space="preserve"> 2016 </w:t>
       </w:r>
       <w:r>
         <w:rPr>
@@ -425,186 +450,186 @@
           <w:szCs w:val="20"/>
         </w:rPr>
         <w:t>1</w:t>
+      </w:r>
+    </w:p>
+    <w:p>
+      <w:pPr>
+        <w:rPr>
+          <w:sz w:val="20"/>
+          <w:szCs w:val="20"/>
+        </w:rPr>
+      </w:pPr>
+      <w:r>
+        <w:rPr>
+          <w:sz w:val="20"/>
+          <w:szCs w:val="20"/>
+        </w:rPr>
+        <w:t>S</w:t>
+      </w:r>
+      <w:r>
+        <w:rPr>
+          <w:sz w:val="20"/>
+          <w:szCs w:val="20"/>
+        </w:rPr>
+        <w:t xml:space="preserve">yracuse </w:t>
+      </w:r>
+      <w:r>
+        <w:rPr>
+          <w:sz w:val="20"/>
+          <w:szCs w:val="20"/>
+        </w:rPr>
+        <w:t>U</w:t>
+      </w:r>
+      <w:r>
+        <w:rPr>
+          <w:sz w:val="20"/>
+          <w:szCs w:val="20"/>
+        </w:rPr>
+        <w:t>niversity</w:t>
+      </w:r>
+      <w:r>
+        <w:rPr>
+          <w:sz w:val="20"/>
+          <w:szCs w:val="20"/>
+        </w:rPr>
+        <w:t xml:space="preserve"> Abroad at Florence, Italy</w:t>
+      </w:r>
+      <w:r>
+        <w:rPr>
+          <w:sz w:val="20"/>
+          <w:szCs w:val="20"/>
+        </w:rPr>
+        <w:tab/>
+      </w:r>
+      <w:r>
+        <w:rPr>
+          <w:sz w:val="20"/>
+          <w:szCs w:val="20"/>
+        </w:rPr>
+        <w:tab/>
+      </w:r>
+      <w:r>
+        <w:rPr>
+          <w:sz w:val="20"/>
+          <w:szCs w:val="20"/>
+        </w:rPr>
+        <w:tab/>
+      </w:r>
+      <w:r>
+        <w:rPr>
+          <w:sz w:val="20"/>
+          <w:szCs w:val="20"/>
+        </w:rPr>
+        <w:tab/>
+      </w:r>
+      <w:r>
+        <w:rPr>
+          <w:sz w:val="20"/>
+          <w:szCs w:val="20"/>
+        </w:rPr>
+        <w:tab/>
+      </w:r>
+      <w:r>
+        <w:rPr>
+          <w:sz w:val="20"/>
+          <w:szCs w:val="20"/>
+        </w:rPr>
+        <w:tab/>
+      </w:r>
+      <w:r>
+        <w:rPr>
+          <w:sz w:val="20"/>
+          <w:szCs w:val="20"/>
+        </w:rPr>
+        <w:tab/>
+      </w:r>
+      <w:r>
+        <w:rPr>
+          <w:sz w:val="20"/>
+          <w:szCs w:val="20"/>
+        </w:rPr>
+        <w:t xml:space="preserve"> </w:t>
+      </w:r>
+      <w:r>
+        <w:rPr>
+          <w:sz w:val="20"/>
+          <w:szCs w:val="20"/>
+        </w:rPr>
+        <w:t>January</w:t>
+      </w:r>
+      <w:r>
+        <w:rPr>
+          <w:sz w:val="20"/>
+          <w:szCs w:val="20"/>
+        </w:rPr>
+        <w:t xml:space="preserve"> 201</w:t>
+      </w:r>
+      <w:r>
+        <w:rPr>
+          <w:sz w:val="20"/>
+          <w:szCs w:val="20"/>
+        </w:rPr>
+        <w:t xml:space="preserve">8 </w:t>
+      </w:r>
+      <w:r>
+        <w:rPr>
+          <w:sz w:val="20"/>
+          <w:szCs w:val="20"/>
+        </w:rPr>
+        <w:t>–</w:t>
+      </w:r>
+      <w:r>
+        <w:rPr>
+          <w:sz w:val="20"/>
+          <w:szCs w:val="20"/>
+        </w:rPr>
+        <w:t xml:space="preserve"> May 2018</w:t>
+      </w:r>
+    </w:p>
+    <w:p>
+      <w:pPr>
+        <w:rPr>
+          <w:sz w:val="20"/>
+          <w:szCs w:val="20"/>
+        </w:rPr>
+      </w:pPr>
+    </w:p>
+    <w:p>
+      <w:pPr>
+        <w:rPr>
+          <w:sz w:val="20"/>
+          <w:szCs w:val="20"/>
+        </w:rPr>
+      </w:pPr>
+      <w:r>
+        <w:rPr>
+          <w:b/>
+          <w:sz w:val="22"/>
+          <w:szCs w:val="20"/>
+        </w:rPr>
+        <w:t>S</w:t>
+      </w:r>
+      <w:r>
+        <w:rPr>
+          <w:b/>
+          <w:sz w:val="22"/>
+          <w:szCs w:val="20"/>
+        </w:rPr>
+        <w:t>KILLS</w:t>
+      </w:r>
+      <w:r>
+        <w:rPr>
+          <w:b/>
+          <w:sz w:val="22"/>
+          <w:szCs w:val="20"/>
+        </w:rPr>
+        <w:t>:</w:t>
       </w:r>
       <w:bookmarkStart w:id="0" w:name="_GoBack"/>
       <w:bookmarkEnd w:id="0"/>
     </w:p>
     <w:p>
       <w:pPr>
-        <w:rPr>
-          <w:sz w:val="20"/>
-          <w:szCs w:val="20"/>
-        </w:rPr>
-      </w:pPr>
-      <w:r>
-        <w:rPr>
-          <w:sz w:val="20"/>
-          <w:szCs w:val="20"/>
-        </w:rPr>
-        <w:t>S</w:t>
-      </w:r>
-      <w:r>
-        <w:rPr>
-          <w:sz w:val="20"/>
-          <w:szCs w:val="20"/>
-        </w:rPr>
-        <w:t xml:space="preserve">yracuse </w:t>
-      </w:r>
-      <w:r>
-        <w:rPr>
-          <w:sz w:val="20"/>
-          <w:szCs w:val="20"/>
-        </w:rPr>
-        <w:t>U</w:t>
-      </w:r>
-      <w:r>
-        <w:rPr>
-          <w:sz w:val="20"/>
-          <w:szCs w:val="20"/>
-        </w:rPr>
-        <w:t>niversity</w:t>
-      </w:r>
-      <w:r>
-        <w:rPr>
-          <w:sz w:val="20"/>
-          <w:szCs w:val="20"/>
-        </w:rPr>
-        <w:t xml:space="preserve"> Abroad at Florence, Italy</w:t>
-      </w:r>
-      <w:r>
-        <w:rPr>
-          <w:sz w:val="20"/>
-          <w:szCs w:val="20"/>
-        </w:rPr>
-        <w:tab/>
-      </w:r>
-      <w:r>
-        <w:rPr>
-          <w:sz w:val="20"/>
-          <w:szCs w:val="20"/>
-        </w:rPr>
-        <w:tab/>
-      </w:r>
-      <w:r>
-        <w:rPr>
-          <w:sz w:val="20"/>
-          <w:szCs w:val="20"/>
-        </w:rPr>
-        <w:tab/>
-      </w:r>
-      <w:r>
-        <w:rPr>
-          <w:sz w:val="20"/>
-          <w:szCs w:val="20"/>
-        </w:rPr>
-        <w:tab/>
-      </w:r>
-      <w:r>
-        <w:rPr>
-          <w:sz w:val="20"/>
-          <w:szCs w:val="20"/>
-        </w:rPr>
-        <w:tab/>
-      </w:r>
-      <w:r>
-        <w:rPr>
-          <w:sz w:val="20"/>
-          <w:szCs w:val="20"/>
-        </w:rPr>
-        <w:tab/>
-      </w:r>
-      <w:r>
-        <w:rPr>
-          <w:sz w:val="20"/>
-          <w:szCs w:val="20"/>
-        </w:rPr>
-        <w:tab/>
-      </w:r>
-      <w:r>
-        <w:rPr>
-          <w:sz w:val="20"/>
-          <w:szCs w:val="20"/>
-        </w:rPr>
-        <w:t xml:space="preserve"> </w:t>
-      </w:r>
-      <w:r>
-        <w:rPr>
-          <w:sz w:val="20"/>
-          <w:szCs w:val="20"/>
-        </w:rPr>
-        <w:t>January</w:t>
-      </w:r>
-      <w:r>
-        <w:rPr>
-          <w:sz w:val="20"/>
-          <w:szCs w:val="20"/>
-        </w:rPr>
-        <w:t xml:space="preserve"> 201</w:t>
-      </w:r>
-      <w:r>
-        <w:rPr>
-          <w:sz w:val="20"/>
-          <w:szCs w:val="20"/>
-        </w:rPr>
-        <w:t xml:space="preserve">8 </w:t>
-      </w:r>
-      <w:r>
-        <w:rPr>
-          <w:sz w:val="20"/>
-          <w:szCs w:val="20"/>
-        </w:rPr>
-        <w:t>–</w:t>
-      </w:r>
-      <w:r>
-        <w:rPr>
-          <w:sz w:val="20"/>
-          <w:szCs w:val="20"/>
-        </w:rPr>
-        <w:t xml:space="preserve"> May 2018</w:t>
-      </w:r>
-    </w:p>
-    <w:p>
-      <w:pPr>
-        <w:rPr>
-          <w:sz w:val="20"/>
-          <w:szCs w:val="20"/>
-        </w:rPr>
-      </w:pPr>
-    </w:p>
-    <w:p>
-      <w:pPr>
-        <w:rPr>
-          <w:sz w:val="20"/>
-          <w:szCs w:val="20"/>
-        </w:rPr>
-      </w:pPr>
-      <w:r>
-        <w:rPr>
-          <w:b/>
-          <w:sz w:val="22"/>
-          <w:szCs w:val="20"/>
-        </w:rPr>
-        <w:t>S</w:t>
-      </w:r>
-      <w:r>
-        <w:rPr>
-          <w:b/>
-          <w:sz w:val="22"/>
-          <w:szCs w:val="20"/>
-        </w:rPr>
-        <w:t>KILLS</w:t>
-      </w:r>
-      <w:r>
-        <w:rPr>
-          <w:b/>
-          <w:sz w:val="22"/>
-          <w:szCs w:val="20"/>
-        </w:rPr>
-        <w:t>:</w:t>
-      </w:r>
-    </w:p>
-    <w:p>
-      <w:pPr>
         <w:tabs>
           <w:tab w:val="left" w:pos="1260"/>
           <w:tab w:val="left" w:pos="2520"/>
@@ -635,7 +660,23 @@
           <w:sz w:val="20"/>
           <w:szCs w:val="20"/>
         </w:rPr>
-        <w:t xml:space="preserve">SolidWorks, AutoCAD, Simulink, Femap, </w:t>
+        <w:t xml:space="preserve">SolidWorks, AutoCAD, Simulink, </w:t>
+      </w:r>
+      <w:proofErr w:type="spellStart"/>
+      <w:r>
+        <w:rPr>
+          <w:sz w:val="20"/>
+          <w:szCs w:val="20"/>
+        </w:rPr>
+        <w:t>Femap</w:t>
+      </w:r>
+      <w:proofErr w:type="spellEnd"/>
+      <w:r>
+        <w:rPr>
+          <w:sz w:val="20"/>
+          <w:szCs w:val="20"/>
+        </w:rPr>
+        <w:t xml:space="preserve">, </w:t>
       </w:r>
       <w:r>
         <w:rPr>
@@ -1807,13 +1848,22 @@
         </w:rPr>
         <w:tab/>
       </w:r>
-      <w:r>
-        <w:rPr>
-          <w:sz w:val="20"/>
-          <w:szCs w:val="20"/>
-        </w:rPr>
-        <w:tab/>
-        <w:t xml:space="preserve">  September 2018 – December 2018</w:t>
+      <w:proofErr w:type="gramStart"/>
+      <w:r>
+        <w:rPr>
+          <w:sz w:val="20"/>
+          <w:szCs w:val="20"/>
+        </w:rPr>
+        <w:tab/>
+        <w:t xml:space="preserve">  September</w:t>
+      </w:r>
+      <w:proofErr w:type="gramEnd"/>
+      <w:r>
+        <w:rPr>
+          <w:sz w:val="20"/>
+          <w:szCs w:val="20"/>
+        </w:rPr>
+        <w:t xml:space="preserve"> 2018 – December 2018</w:t>
       </w:r>
     </w:p>
     <w:p>
@@ -3472,7 +3522,23 @@
           <w:sz w:val="20"/>
           <w:szCs w:val="20"/>
         </w:rPr>
-        <w:t xml:space="preserve"> throughout a two week program in Iceland</w:t>
+        <w:t xml:space="preserve"> throughout a </w:t>
+      </w:r>
+      <w:proofErr w:type="gramStart"/>
+      <w:r>
+        <w:rPr>
+          <w:sz w:val="20"/>
+          <w:szCs w:val="20"/>
+        </w:rPr>
+        <w:t>two week</w:t>
+      </w:r>
+      <w:proofErr w:type="gramEnd"/>
+      <w:r>
+        <w:rPr>
+          <w:sz w:val="20"/>
+          <w:szCs w:val="20"/>
+        </w:rPr>
+        <w:t xml:space="preserve"> program in Iceland</w:t>
       </w:r>
     </w:p>
     <w:p>
@@ -5952,6 +6018,16 @@
       <w:iCs/>
     </w:rPr>
   </w:style>
+  <w:style w:type="character" w:styleId="PlaceholderText">
+    <w:name w:val="Placeholder Text"/>
+    <w:basedOn w:val="DefaultParagraphFont"/>
+    <w:uiPriority w:val="99"/>
+    <w:semiHidden/>
+    <w:rsid w:val="00D445CF"/>
+    <w:rPr>
+      <w:color w:val="808080"/>
+    </w:rPr>
+  </w:style>
 </w:styles>
 </file>
 

</xml_diff>